<commit_message>
Perfect resume parsing - fix skills and certifications
</commit_message>
<xml_diff>
--- a/JasonAloiResume.docx
+++ b/JasonAloiResume.docx
@@ -2,7 +2,7 @@
 <file path=word/document.xml><?xml version="1.0" encoding="utf-8"?>
 <w:document xmlns:w="http://schemas.openxmlformats.org/wordprocessingml/2006/main" xmlns:m="http://schemas.openxmlformats.org/officeDocument/2006/math" xmlns:r="http://schemas.openxmlformats.org/officeDocument/2006/relationships" xmlns:o="urn:schemas-microsoft-com:office:office" xmlns:v="urn:schemas-microsoft-com:vml" xmlns:w10="urn:schemas-microsoft-com:office:word" xmlns:a="http://schemas.openxmlformats.org/drawingml/2006/main" xmlns:pic="http://schemas.openxmlformats.org/drawingml/2006/picture" xmlns:wp="http://schemas.openxmlformats.org/drawingml/2006/wordprocessingDrawing">
   <w:body>
-    <w:bookmarkStart w:id="16" w:name="jason-aloi"/>
+    <w:bookmarkStart w:id="20" w:name="jason-aloi"/>
     <w:p>
       <w:pPr>
         <w:pStyle w:val="Heading1"/>
@@ -59,7 +59,7 @@
           <w:b/>
           <w:bCs/>
         </w:rPr>
-        <w:t xml:space="preserve">SUNY Empire State College May 2007</w:t>
+        <w:t xml:space="preserve">SUNY Empire State College</w:t>
       </w:r>
       <w:r>
         <w:t xml:space="preserve"> </w:t>
@@ -69,11 +69,17 @@
           <w:i/>
           <w:iCs/>
         </w:rPr>
-        <w:t xml:space="preserve">Bachelor of Science (BS), Information Systems GPA: 3.8</w:t>
+        <w:t xml:space="preserve">Bachelor of Science (BS), Information Systems</w:t>
+      </w:r>
+      <w:r>
+        <w:t xml:space="preserve"> </w:t>
+      </w:r>
+      <w:r>
+        <w:t xml:space="preserve">May 2007 | GPA: 3.8</w:t>
       </w:r>
     </w:p>
     <w:bookmarkEnd w:id="10"/>
-    <w:bookmarkStart w:id="13" w:name="professional-experience"/>
+    <w:bookmarkStart w:id="17" w:name="professional-experience"/>
     <w:p>
       <w:pPr>
         <w:pStyle w:val="Heading2"/>
@@ -82,13 +88,13 @@
         <w:t xml:space="preserve">Professional Experience</w:t>
       </w:r>
     </w:p>
-    <w:bookmarkStart w:id="11" w:name="bendyworks-madison-united-states"/>
+    <w:bookmarkStart w:id="11" w:name="independent-projects-contracts-remote"/>
     <w:p>
       <w:pPr>
         <w:pStyle w:val="Heading3"/>
       </w:pPr>
       <w:r>
-        <w:t xml:space="preserve">— Bendyworks Madison, United States</w:t>
+        <w:t xml:space="preserve">Independent Projects &amp; Contracts — Remote</w:t>
       </w:r>
     </w:p>
     <w:p>
@@ -96,19 +102,105 @@
         <w:pStyle w:val="FirstParagraph"/>
       </w:pPr>
       <w:r>
-        <w:t xml:space="preserve">**** | Senior Software Engineer October 2021 - August 2022</w:t>
-      </w:r>
-      <w:r>
-        <w:t xml:space="preserve"> </w:t>
-      </w:r>
-      <w:r>
-        <w:t xml:space="preserve">- Full-Stack Development: Delivered enterprise web and mobile applications in an Agile consulting environment using Ruby on</w:t>
-      </w:r>
-      <w:r>
-        <w:t xml:space="preserve"> </w:t>
-      </w:r>
-      <w:r>
-        <w:t xml:space="preserve">- Architecture &amp; Scale: Architected 3+ full-stack applications, reducing client operational costs by 30% through automation and</w:t>
+        <w:rPr>
+          <w:b/>
+          <w:bCs/>
+        </w:rPr>
+        <w:t xml:space="preserve">Senior AI Engineer &amp; Full-Stack Developer</w:t>
+      </w:r>
+      <w:r>
+        <w:t xml:space="preserve"> </w:t>
+      </w:r>
+      <w:r>
+        <w:t xml:space="preserve">| January 1998 - Present</w:t>
+      </w:r>
+      <w:r>
+        <w:t xml:space="preserve"> </w:t>
+      </w:r>
+      <w:r>
+        <w:t xml:space="preserve">- AI/GenAI Development: Designs and develops custom AI-powered applications and intelligent agent systems.</w:t>
+      </w:r>
+      <w:r>
+        <w:t xml:space="preserve"> </w:t>
+      </w:r>
+      <w:r>
+        <w:t xml:space="preserve">- Builds multi-agent orchestration systems using LangChain and RAG architectures to automate complex workflows.</w:t>
+      </w:r>
+      <w:r>
+        <w:t xml:space="preserve"> </w:t>
+      </w:r>
+      <w:r>
+        <w:t xml:space="preserve">- Implements vector embeddings and semantic search capabilities for optimized data retrieval.</w:t>
+      </w:r>
+      <w:r>
+        <w:t xml:space="preserve"> </w:t>
+      </w:r>
+      <w:r>
+        <w:t xml:space="preserve">- Creates ML pipelines utilizing PyTorch and Hugging Face transformers for model training and deployment.</w:t>
+      </w:r>
+      <w:r>
+        <w:t xml:space="preserve"> </w:t>
+      </w:r>
+      <w:r>
+        <w:t xml:space="preserve">- Develops custom GPT applications and prompt engineering solutions to solve specific client problems.</w:t>
+      </w:r>
+      <w:r>
+        <w:t xml:space="preserve"> </w:t>
+      </w:r>
+      <w:r>
+        <w:t xml:space="preserve">- Full-Stack Engineering: Delivers enterprise solutions across industries: E-commerce, CRM, LMS, Real Estate, FinTech, etc.</w:t>
+      </w:r>
+      <w:r>
+        <w:t xml:space="preserve"> </w:t>
+      </w:r>
+      <w:r>
+        <w:t xml:space="preserve">- Provides technical leadership in roadmap definition and establishing engineering best practices for over 100+ individuals, organizations, and small businesses, with many repeated hires.</w:t>
+      </w:r>
+      <w:r>
+        <w:t xml:space="preserve"> </w:t>
+      </w:r>
+      <w:r>
+        <w:t xml:space="preserve">- Participates in product strategy and roadmapping, exercising cross-functional collaboration across departments to define requirements and deliver scalable solutions.</w:t>
+      </w:r>
+    </w:p>
+    <w:bookmarkEnd w:id="11"/>
+    <w:bookmarkStart w:id="12" w:name="bendyworks-madison-united-states"/>
+    <w:p>
+      <w:pPr>
+        <w:pStyle w:val="Heading3"/>
+      </w:pPr>
+      <w:r>
+        <w:t xml:space="preserve">Bendyworks — Madison, United States</w:t>
+      </w:r>
+    </w:p>
+    <w:p>
+      <w:pPr>
+        <w:pStyle w:val="FirstParagraph"/>
+      </w:pPr>
+      <w:r>
+        <w:rPr>
+          <w:b/>
+          <w:bCs/>
+        </w:rPr>
+        <w:t xml:space="preserve">Senior Software Engineer</w:t>
+      </w:r>
+      <w:r>
+        <w:t xml:space="preserve"> </w:t>
+      </w:r>
+      <w:r>
+        <w:t xml:space="preserve">| October 2021 - August 2022</w:t>
+      </w:r>
+      <w:r>
+        <w:t xml:space="preserve"> </w:t>
+      </w:r>
+      <w:r>
+        <w:t xml:space="preserve">- Full-Stack Development: Delivered enterprise web and mobile applications in an Agile consulting environment using Ruby on Rails, Elixir/Phoenix, Node.js, Python, and React.</w:t>
+      </w:r>
+      <w:r>
+        <w:t xml:space="preserve"> </w:t>
+      </w:r>
+      <w:r>
+        <w:t xml:space="preserve">- Architecture &amp; Scale: Architected 3+ full-stack applications, reducing client operational costs by 30% through automation and workflow improvements.</w:t>
       </w:r>
       <w:r>
         <w:t xml:space="preserve"> </w:t>
@@ -126,23 +218,23 @@
         <w:t xml:space="preserve"> </w:t>
       </w:r>
       <w:r>
-        <w:t xml:space="preserve">- Testing &amp; QA: Established TDD/BDD practices, increasing test coverage from 45% to 85% and reducing production defects by</w:t>
-      </w:r>
-      <w:r>
-        <w:t xml:space="preserve"> </w:t>
-      </w:r>
-      <w:r>
-        <w:t xml:space="preserve">- Mentorship: Mentored junior developers through pair programming and code reviews, improving team code quality scores by</w:t>
-      </w:r>
-    </w:p>
-    <w:bookmarkEnd w:id="11"/>
-    <w:bookmarkStart w:id="12" w:name="about-20.-downs2earth-green-bay-wi-usa"/>
+        <w:t xml:space="preserve">- Testing &amp; QA: Established TDD/BDD practices, increasing test coverage from 45% to 85% and reducing production defects by over 25%.</w:t>
+      </w:r>
+      <w:r>
+        <w:t xml:space="preserve"> </w:t>
+      </w:r>
+      <w:r>
+        <w:t xml:space="preserve">- Mentorship: Mentored junior developers through pair programming and code reviews, improving team code quality scores by about 20%.</w:t>
+      </w:r>
+    </w:p>
+    <w:bookmarkEnd w:id="12"/>
+    <w:bookmarkStart w:id="13" w:name="downs2earth-green-bay-wi-usa"/>
     <w:p>
       <w:pPr>
         <w:pStyle w:val="Heading3"/>
       </w:pPr>
       <w:r>
-        <w:t xml:space="preserve">about 20%. — Downs2Earth Green Bay, WI, USA</w:t>
+        <w:t xml:space="preserve">Downs2Earth — Green Bay, WI, USA</w:t>
       </w:r>
     </w:p>
     <w:p>
@@ -150,7 +242,17 @@
         <w:pStyle w:val="FirstParagraph"/>
       </w:pPr>
       <w:r>
-        <w:t xml:space="preserve">**** | Executive Director June 2016 - December 2021</w:t>
+        <w:rPr>
+          <w:b/>
+          <w:bCs/>
+        </w:rPr>
+        <w:t xml:space="preserve">Executive Director</w:t>
+      </w:r>
+      <w:r>
+        <w:t xml:space="preserve"> </w:t>
+      </w:r>
+      <w:r>
+        <w:t xml:space="preserve">| June 2016 - December 2021</w:t>
       </w:r>
       <w:r>
         <w:t xml:space="preserve"> </w:t>
@@ -162,7 +264,7 @@
         <w:t xml:space="preserve"> </w:t>
       </w:r>
       <w:r>
-        <w:t xml:space="preserve">- Collaboration &amp; Strategy: Developed remote management systems and cross-cultural communication strategies that enabled</w:t>
+        <w:t xml:space="preserve">- Collaboration &amp; Strategy: Developed remote management systems and cross-cultural communication strategies that enabled global collaboration and community impact.</w:t>
       </w:r>
       <w:r>
         <w:t xml:space="preserve"> </w:t>
@@ -170,11 +272,39 @@
       <w:r>
         <w:t xml:space="preserve">- Operations: Managed cross-functional operations and stakeholder relations in a distributed environment.</w:t>
       </w:r>
-      <w:r>
-        <w:t xml:space="preserve"> </w:t>
-      </w:r>
-      <w:r>
-        <w:t xml:space="preserve">- Application Development: Developed and maintained Ruby on Rails applications with a focus on scalable architecture and</w:t>
+    </w:p>
+    <w:bookmarkEnd w:id="13"/>
+    <w:bookmarkStart w:id="14" w:name="X8572bf6140f7059338e2bf340a681f58a3abe4b"/>
+    <w:p>
+      <w:pPr>
+        <w:pStyle w:val="Heading3"/>
+      </w:pPr>
+      <w:r>
+        <w:t xml:space="preserve">Casebook PBC (at Pivotal Labs / IDEO) — New York, NY, USA</w:t>
+      </w:r>
+    </w:p>
+    <w:p>
+      <w:pPr>
+        <w:pStyle w:val="FirstParagraph"/>
+      </w:pPr>
+      <w:r>
+        <w:rPr>
+          <w:b/>
+          <w:bCs/>
+        </w:rPr>
+        <w:t xml:space="preserve">Senior Web Application Developer</w:t>
+      </w:r>
+      <w:r>
+        <w:t xml:space="preserve"> </w:t>
+      </w:r>
+      <w:r>
+        <w:t xml:space="preserve">| January 2010 - January 2012</w:t>
+      </w:r>
+      <w:r>
+        <w:t xml:space="preserve"> </w:t>
+      </w:r>
+      <w:r>
+        <w:t xml:space="preserve">- Application Development: Developed and maintained Ruby on Rails applications with a focus on scalable architecture and test-driven development (TDD).</w:t>
       </w:r>
       <w:r>
         <w:t xml:space="preserve"> </w:t>
@@ -186,7 +316,7 @@
         <w:t xml:space="preserve"> </w:t>
       </w:r>
       <w:r>
-        <w:t xml:space="preserve">- Database Optimization: Optimized database performance utilizing MongoDB sharding and partitioning strategies for distributed</w:t>
+        <w:t xml:space="preserve">- Database Optimization: Optimized database performance utilizing MongoDB sharding and partitioning strategies for distributed systems.</w:t>
       </w:r>
       <w:r>
         <w:t xml:space="preserve"> </w:t>
@@ -200,6 +330,34 @@
       <w:r>
         <w:t xml:space="preserve">- Collaboration: Collaborated deeply with design teams and clients to maximize customer satisfaction metrics, exceeding targets.</w:t>
       </w:r>
+    </w:p>
+    <w:bookmarkEnd w:id="14"/>
+    <w:bookmarkStart w:id="15" w:name="stylesight-new-york-ny-usa"/>
+    <w:p>
+      <w:pPr>
+        <w:pStyle w:val="Heading3"/>
+      </w:pPr>
+      <w:r>
+        <w:t xml:space="preserve">Stylesight — New York, NY, USA</w:t>
+      </w:r>
+    </w:p>
+    <w:p>
+      <w:pPr>
+        <w:pStyle w:val="FirstParagraph"/>
+      </w:pPr>
+      <w:r>
+        <w:rPr>
+          <w:b/>
+          <w:bCs/>
+        </w:rPr>
+        <w:t xml:space="preserve">Senior Web Application Developer</w:t>
+      </w:r>
+      <w:r>
+        <w:t xml:space="preserve"> </w:t>
+      </w:r>
+      <w:r>
+        <w:t xml:space="preserve">| January 2009 - June 2010</w:t>
+      </w:r>
       <w:r>
         <w:t xml:space="preserve"> </w:t>
       </w:r>
@@ -218,6 +376,34 @@
       <w:r>
         <w:t xml:space="preserve">- Mobile Development: Collaborated with mobile developers to create and build mobile-responsive websites.</w:t>
       </w:r>
+    </w:p>
+    <w:bookmarkEnd w:id="15"/>
+    <w:bookmarkStart w:id="16" w:name="nd-nature-interactive-syracuse-ny-usa"/>
+    <w:p>
+      <w:pPr>
+        <w:pStyle w:val="Heading3"/>
+      </w:pPr>
+      <w:r>
+        <w:t xml:space="preserve">2nd Nature Interactive — Syracuse, NY, USA</w:t>
+      </w:r>
+    </w:p>
+    <w:p>
+      <w:pPr>
+        <w:pStyle w:val="FirstParagraph"/>
+      </w:pPr>
+      <w:r>
+        <w:rPr>
+          <w:b/>
+          <w:bCs/>
+        </w:rPr>
+        <w:t xml:space="preserve">Application Engineer &amp; Development Lead</w:t>
+      </w:r>
+      <w:r>
+        <w:t xml:space="preserve"> </w:t>
+      </w:r>
+      <w:r>
+        <w:t xml:space="preserve">| April 2007 - December 2009</w:t>
+      </w:r>
       <w:r>
         <w:t xml:space="preserve"> </w:t>
       </w:r>
@@ -237,9 +423,9 @@
         <w:t xml:space="preserve">- Problem Solving: Spearheaded projects by creating and running SQL queries for multiple tasks across all environments.</w:t>
       </w:r>
     </w:p>
-    <w:bookmarkEnd w:id="12"/>
-    <w:bookmarkEnd w:id="13"/>
-    <w:bookmarkStart w:id="14" w:name="certifications"/>
+    <w:bookmarkEnd w:id="16"/>
+    <w:bookmarkEnd w:id="17"/>
+    <w:bookmarkStart w:id="18" w:name="certifications"/>
     <w:p>
       <w:pPr>
         <w:pStyle w:val="Heading2"/>
@@ -356,8 +542,8 @@
         <w:t xml:space="preserve">- Aha! Product Management Professional Certificate | Aha! (2025)</w:t>
       </w:r>
     </w:p>
-    <w:bookmarkEnd w:id="14"/>
-    <w:bookmarkStart w:id="15" w:name="skills"/>
+    <w:bookmarkEnd w:id="18"/>
+    <w:bookmarkStart w:id="19" w:name="skills"/>
     <w:p>
       <w:pPr>
         <w:pStyle w:val="Heading2"/>
@@ -375,13 +561,13 @@
           <w:b/>
           <w:bCs/>
         </w:rPr>
-        <w:t xml:space="preserve">Development:</w:t>
-      </w:r>
-      <w:r>
-        <w:t xml:space="preserve"> </w:t>
-      </w:r>
-      <w:r>
-        <w:t xml:space="preserve">Collaborated with mobile developers to create and build mobile-responsive websites. 2nd Nature Interactive Syracuse, NY, USA Application Engineer &amp; Development Lead April 2007 - December 2009 •</w:t>
+        <w:t xml:space="preserve">AI, Machine Learning &amp; Generative AI:</w:t>
+      </w:r>
+      <w:r>
+        <w:t xml:space="preserve"> </w:t>
+      </w:r>
+      <w:r>
+        <w:t xml:space="preserve">Generative AI, Machine Learning (ML), Large Language Models (LLMs), Retrieval-Augmented Generation (RAG), Neural Networks, Deep Learning, Model Context Protocol (MCP), Computer Vision, LangChain, PyTorch, Tensorflow, Hugging Face, Stable Diffusion, NumPy, Pandas, OpenAI (ChatGPT API), ClaudeCode, Cursor, Midjourney, DALL-E, Flowise, n8n, Otter.ai, RunwayML, Multi-Agent Orchestration, Vector Embeddings, Prompt Engineering, Fine-Tuning, Human-in-the-Loop (HITL), AI Orchestration, Workflow Automation</w:t>
       </w:r>
     </w:p>
     <w:p>
@@ -393,13 +579,13 @@
           <w:b/>
           <w:bCs/>
         </w:rPr>
-        <w:t xml:space="preserve">Leadership:</w:t>
-      </w:r>
-      <w:r>
-        <w:t xml:space="preserve"> </w:t>
-      </w:r>
-      <w:r>
-        <w:t xml:space="preserve">Supervised the development of new engineering software and managed productivity of the technical team. •</w:t>
+        <w:t xml:space="preserve">Programming Languages:</w:t>
+      </w:r>
+      <w:r>
+        <w:t xml:space="preserve"> </w:t>
+      </w:r>
+      <w:r>
+        <w:t xml:space="preserve">Python, JavaScript, TypeScript, Ruby on Rails, Elixir/Phoenix, PHP, Go (Golang), Java, C/C++, Rust, Swift, Objective-C, Bash/Shell Scripting, ActionScript, CoffeeScript, AppleScript, Perl, Clojure</w:t>
       </w:r>
     </w:p>
     <w:p>
@@ -411,13 +597,13 @@
           <w:b/>
           <w:bCs/>
         </w:rPr>
-        <w:t xml:space="preserve">Administration:</w:t>
-      </w:r>
-      <w:r>
-        <w:t xml:space="preserve"> </w:t>
-      </w:r>
-      <w:r>
-        <w:t xml:space="preserve">Meticulously performed all database changes and administration tasks on web portal SQL servers. •</w:t>
+        <w:t xml:space="preserve">Cloud Infrastructure, DevOps &amp; CI/CD:</w:t>
+      </w:r>
+      <w:r>
+        <w:t xml:space="preserve"> </w:t>
+      </w:r>
+      <w:r>
+        <w:t xml:space="preserve">AWS (EC2, S3, Beanstalk, Lightsail, IAM), Google Cloud Platform (GCP), Azure, Heroku, DigitalOcean, Rackspace, Hostinger, GoDaddy, Docker, Kubernetes, Docker Compose, Helm, Terraform, Ansible, CloudFormation, Chef, Puppet, CI/CD Pipelines, Github Actions, Git, GitHub, GitFlow, Bitbucket, Apache Subversion (SVN), Linux (Ubuntu/Debian/RedHat), Nginx, Apache, SSH, VirtualBox, Vagrant, Raspberry Pi/Raspbian, Cpanel</w:t>
       </w:r>
     </w:p>
     <w:p>
@@ -429,13 +615,13 @@
           <w:b/>
           <w:bCs/>
         </w:rPr>
-        <w:t xml:space="preserve">Solving:</w:t>
-      </w:r>
-      <w:r>
-        <w:t xml:space="preserve"> </w:t>
-      </w:r>
-      <w:r>
-        <w:t xml:space="preserve">Spearheaded projects by creating and running SQL queries for multiple tasks across all environments. Certifications Selected from 275+ continuous learning certifications (2020–2025). I like to figure out systems and learn new things. AI Agents &amp; Machine Learning • AI Automation &amp; Agents with Model Context Protocol (MCP) | Udemy (2025) •</w:t>
+        <w:t xml:space="preserve">Backend Development &amp; API Architecture:</w:t>
+      </w:r>
+      <w:r>
+        <w:t xml:space="preserve"> </w:t>
+      </w:r>
+      <w:r>
+        <w:t xml:space="preserve">FastAPI, Django, Flask, Node.js, Express.js, Next.js, Ruby on Rails (RoR), Elixir/Phoenix, Sinatra, Microservices Architecture, REST APIs, GraphQL (Apollo), Serverless, Event-Driven Architecture, Distributed Systems, OAuth, JWT, OWASP, Role-based Access Control</w:t>
       </w:r>
     </w:p>
     <w:p>
@@ -447,13 +633,13 @@
           <w:b/>
           <w:bCs/>
         </w:rPr>
-        <w:t xml:space="preserve">AI:</w:t>
-      </w:r>
-      <w:r>
-        <w:t xml:space="preserve"> </w:t>
-      </w:r>
-      <w:r>
-        <w:t xml:space="preserve">Generative AI, Machine Learning (ML), Large Language Models (LLMs), Retrieval-Augmented Generation (RAG), Neural Networks, Deep Learning, Model Context Protocol (MCP), Computer Vision, LangChain, PyTorch, Tensorflow, Hugging Face, Stable Diffusion, NumPy, Pandas, OpenAI (ChatGPT API), ClaudeCode, Cursor, Midjourney, DALL-E, Flowise, n8n, Otter.ai, RunwayML, Multi-Agent Orchestration, Vector Embeddings, Prompt Engineering, Fine-Tuning, Human-in-the-</w:t>
+        <w:t xml:space="preserve">Frontend Development &amp; UI/UX:</w:t>
+      </w:r>
+      <w:r>
+        <w:t xml:space="preserve"> </w:t>
+      </w:r>
+      <w:r>
+        <w:t xml:space="preserve">React.js, Redux, Angular (AngularJS/Angular 2+), Vue.js, Gatsby, Tailwind CSS, Bootstrap, Material-UI, SCSS/SASS, CSS3, HTML5, Styled Components, Adobe Creative Suite, Adobe Photoshop, Adobe Illustrator, Adobe InDesign, Figma, Balsamiq, SketchUp, CAD, Visio, Responsive Design, Human-Centered Design, Wireframe, User Stories, Accessibility (WCAG), Single Page Applications (SPA), Progressive Web Apps (PWA)</w:t>
       </w:r>
     </w:p>
     <w:p>
@@ -465,13 +651,13 @@
           <w:b/>
           <w:bCs/>
         </w:rPr>
-        <w:t xml:space="preserve">Kubernetes:</w:t>
-      </w:r>
-      <w:r>
-        <w:t xml:space="preserve"> </w:t>
-      </w:r>
-      <w:r>
-        <w:t xml:space="preserve">Provisioning for Infrastructure as Code | LinkedIn (2025) • AWS Certified Solutions Architect – Associate (SAA-C03) Cert Prep | LinkedIn (2025) • Docker Foundations Professional Certificate | Docker (2025) Data Engineering &amp; Product Leadership • Complete Guide to SQL for Data Engineering | LinkedIn (2025) •</w:t>
+        <w:t xml:space="preserve">Databases &amp; Data Engineering:</w:t>
+      </w:r>
+      <w:r>
+        <w:t xml:space="preserve"> </w:t>
+      </w:r>
+      <w:r>
+        <w:t xml:space="preserve">PostgreSQL, MySQL, Microsoft SQL Server, SQLite, Oracle, MongoDB, Redis, Cassandra, Dynamodb, Vector Databases (Pinecone, Weaviate, Milvus), Embeddings, ETL/ELT Pipelines, Data Analysis, Real-time Data Processing, Apache Spark, Airflow, Databricks, Apache Kafka, 3D Modeling, FileMaker Pro, MS Access</w:t>
       </w:r>
     </w:p>
     <w:p>
@@ -483,13 +669,13 @@
           <w:b/>
           <w:bCs/>
         </w:rPr>
-        <w:t xml:space="preserve">Management:</w:t>
-      </w:r>
-      <w:r>
-        <w:t xml:space="preserve"> </w:t>
-      </w:r>
-      <w:r>
-        <w:t xml:space="preserve">Building a Product Strategy &amp; Roadmap | PMI (2025) • Aha! Product Management Professional Certificate | Aha! (2025)</w:t>
+        <w:t xml:space="preserve">Testing (QA) &amp; Code Quality:</w:t>
+      </w:r>
+      <w:r>
+        <w:t xml:space="preserve"> </w:t>
+      </w:r>
+      <w:r>
+        <w:t xml:space="preserve">Test-Driven Development (TDD), Behavior-Driven Development (BDD), Unit Testing, Integration Testing, End-to-End (E2E) Testing, Jest, RSpec, Cucumber, Cypress, Selenium, PyTest, Mocha/Chai, Code Coverage Analysis, Static Analysis, Linting (ESLint, Pylint), Code Reviews</w:t>
       </w:r>
     </w:p>
     <w:p>
@@ -501,115 +687,7 @@
           <w:b/>
           <w:bCs/>
         </w:rPr>
-        <w:t xml:space="preserve">Languages:</w:t>
-      </w:r>
-      <w:r>
-        <w:t xml:space="preserve"> </w:t>
-      </w:r>
-      <w:r>
-        <w:t xml:space="preserve">Python, JavaScript, TypeScript, Ruby on Rails, Elixir/Phoenix, PHP, Go (Golang), Java, C/C++, Rust, Swift, Objective-C, Bash/Shell Scripting, ActionScript, CoffeeScript, AppleScript, Perl, Clojure Cloud Infrastructure, DevOps &amp; CI/</w:t>
-      </w:r>
-    </w:p>
-    <w:p>
-      <w:pPr>
-        <w:pStyle w:val="BodyText"/>
-      </w:pPr>
-      <w:r>
-        <w:rPr>
-          <w:b/>
-          <w:bCs/>
-        </w:rPr>
-        <w:t xml:space="preserve">CD:</w:t>
-      </w:r>
-      <w:r>
-        <w:t xml:space="preserve"> </w:t>
-      </w:r>
-      <w:r>
-        <w:t xml:space="preserve">AWS (EC2, S3, Beanstalk, Lightsail, IAM), Google Cloud Platform (GCP), Azure, Heroku, DigitalOcean, Rackspace, Hostinger, GoDaddy, Docker, Kubernetes, Docker Compose, Helm, Terraform, Ansible, CloudFormation, Chef, Puppet, CI/CD Pipelines, Github Actions, Git, GitHub, GitFlow, Bitbucket, Apache Subversion (SVN), Linux (Ubuntu/Debian/RedHat), Nginx, Apache, SSH, VirtualBox, Vagrant, Raspberry Pi/</w:t>
-      </w:r>
-    </w:p>
-    <w:p>
-      <w:pPr>
-        <w:pStyle w:val="BodyText"/>
-      </w:pPr>
-      <w:r>
-        <w:rPr>
-          <w:b/>
-          <w:bCs/>
-        </w:rPr>
-        <w:t xml:space="preserve">Architecture:</w:t>
-      </w:r>
-      <w:r>
-        <w:t xml:space="preserve"> </w:t>
-      </w:r>
-      <w:r>
-        <w:t xml:space="preserve">FastAPI, Django, Flask, Node.js, Express.js, Next.js, Ruby on Rails (RoR), Elixir/Phoenix, Sinatra, Microservices Architecture, REST APIs, GraphQL (Apollo), Serverless, Event-Driven Architecture, Distributed Systems, OAuth, JWT, OWASP, Role-based Access Control Frontend Development &amp; UI/</w:t>
-      </w:r>
-    </w:p>
-    <w:p>
-      <w:pPr>
-        <w:pStyle w:val="BodyText"/>
-      </w:pPr>
-      <w:r>
-        <w:rPr>
-          <w:b/>
-          <w:bCs/>
-        </w:rPr>
-        <w:t xml:space="preserve">UX:</w:t>
-      </w:r>
-      <w:r>
-        <w:t xml:space="preserve"> </w:t>
-      </w:r>
-      <w:r>
-        <w:t xml:space="preserve">React.js, Redux, Angular (AngularJS/Angular 2+), Vue.js, Gatsby, Tailwind CSS, Bootstrap, Material-UI, SCSS/SASS, CSS3, HTML5, Styled Components, Adobe Creative Suite, Adobe Photoshop, Adobe Illustrator, Adobe InDesign, Figma, Balsamiq, SketchUp, CAD, Visio, Responsive Design, Human-</w:t>
-      </w:r>
-    </w:p>
-    <w:p>
-      <w:pPr>
-        <w:pStyle w:val="BodyText"/>
-      </w:pPr>
-      <w:r>
-        <w:rPr>
-          <w:b/>
-          <w:bCs/>
-        </w:rPr>
-        <w:t xml:space="preserve">Engineering:</w:t>
-      </w:r>
-      <w:r>
-        <w:t xml:space="preserve"> </w:t>
-      </w:r>
-      <w:r>
-        <w:t xml:space="preserve">PostgreSQL, MySQL, Microsoft SQL Server, SQLite, Oracle, MongoDB, Redis, Cassandra, Dynamodb, Vector Databases (Pinecone, Weaviate, Milvus), Embeddings, ETL/ELT Pipelines, Data Analysis, Real-time Data Processing, Apache Spark, Airflow, Databricks, Apache Kafka, 3</w:t>
-      </w:r>
-    </w:p>
-    <w:p>
-      <w:pPr>
-        <w:pStyle w:val="BodyText"/>
-      </w:pPr>
-      <w:r>
-        <w:rPr>
-          <w:b/>
-          <w:bCs/>
-        </w:rPr>
-        <w:t xml:space="preserve">Quality:</w:t>
-      </w:r>
-      <w:r>
-        <w:t xml:space="preserve"> </w:t>
-      </w:r>
-      <w:r>
-        <w:t xml:space="preserve">Test-Driven Development (TDD), Behavior-Driven Development (BDD), Unit Testing, Integration Testing, End-to-End (E2E) Testing, Jest, RSpec, Cucumber, Cypress, Selenium, PyTest, Mocha/</w:t>
-      </w:r>
-    </w:p>
-    <w:p>
-      <w:pPr>
-        <w:pStyle w:val="BodyText"/>
-      </w:pPr>
-      <w:r>
-        <w:rPr>
-          <w:b/>
-          <w:bCs/>
-        </w:rPr>
-        <w:t xml:space="preserve">Skills:</w:t>
+        <w:t xml:space="preserve">Methodologies, Leadership &amp; Soft Skills:</w:t>
       </w:r>
       <w:r>
         <w:t xml:space="preserve"> </w:t>
@@ -618,8 +696,8 @@
         <w:t xml:space="preserve">Technical Leadership, Agile/Scrum, Kanban, Project Management, Roadmap Definition, Strategic Planning, Mentorship, Cross-Functional Collaboration, Problem Solving, Stakeholder Management, Interpersonal Communication, Remote Team Management, Conflict Resolution</w:t>
       </w:r>
     </w:p>
-    <w:bookmarkEnd w:id="15"/>
-    <w:bookmarkEnd w:id="16"/>
+    <w:bookmarkEnd w:id="19"/>
+    <w:bookmarkEnd w:id="20"/>
     <w:sectPr>
       <w:footnotePr>
         <w:numRestart w:val="eachSect"/>

</xml_diff>

<commit_message>
Update resume - Feb 19, 2026
Co-authored-by: Copilot <223556219+Copilot@users.noreply.github.com>
</commit_message>
<xml_diff>
--- a/JasonAloiResume.docx
+++ b/JasonAloiResume.docx
@@ -164,13 +164,13 @@
       </w:r>
     </w:p>
     <w:bookmarkEnd w:id="11"/>
-    <w:bookmarkStart w:id="12" w:name="bendyworks-madison-united-states"/>
+    <w:bookmarkStart w:id="12" w:name="bendyworks-remote"/>
     <w:p>
       <w:pPr>
         <w:pStyle w:val="Heading3"/>
       </w:pPr>
       <w:r>
-        <w:t xml:space="preserve">Bendyworks — Madison, United States</w:t>
+        <w:t xml:space="preserve">Bendyworks — Remote</w:t>
       </w:r>
     </w:p>
     <w:p>

</xml_diff>